<commit_message>
Updating table creation logic
</commit_message>
<xml_diff>
--- a/files/input/Sample TDD.docx
+++ b/files/input/Sample TDD.docx
@@ -2,18 +2,364 @@
 <file path=word/document.xml><?xml version="1.0" encoding="utf-8"?>
 <w:document xmlns:wpc="http://schemas.microsoft.com/office/word/2010/wordprocessingCanvas" xmlns:cx="http://schemas.microsoft.com/office/drawing/2014/chartex" xmlns:cx1="http://schemas.microsoft.com/office/drawing/2015/9/8/chartex" xmlns:cx2="http://schemas.microsoft.com/office/drawing/2015/10/21/chartex" xmlns:cx3="http://schemas.microsoft.com/office/drawing/2016/5/9/chartex" xmlns:cx4="http://schemas.microsoft.com/office/drawing/2016/5/10/chartex" xmlns:cx5="http://schemas.microsoft.com/office/drawing/2016/5/11/chartex" xmlns:cx6="http://schemas.microsoft.com/office/drawing/2016/5/12/chartex" xmlns:cx7="http://schemas.microsoft.com/office/drawing/2016/5/13/chartex" xmlns:cx8="http://schemas.microsoft.com/office/drawing/2016/5/14/chartex" xmlns:mc="http://schemas.openxmlformats.org/markup-compatibility/2006" xmlns:aink="http://schemas.microsoft.com/office/drawing/2016/ink" xmlns:am3d="http://schemas.microsoft.com/office/drawing/2017/model3d" xmlns:o="urn:schemas-microsoft-com:office:office" xmlns:r="http://schemas.openxmlformats.org/officeDocument/2006/relationships" xmlns:m="http://schemas.openxmlformats.org/officeDocument/2006/math" xmlns:v="urn:schemas-microsoft-com:vml" xmlns:wp14="http://schemas.microsoft.com/office/word/2010/wordprocessingDrawing" xmlns:wp="http://schemas.openxmlformats.org/drawingml/2006/wordprocessingDrawing" xmlns:w10="urn:schemas-microsoft-com:office:word" xmlns:w="http://schemas.openxmlformats.org/wordprocessingml/2006/main" xmlns:w14="http://schemas.microsoft.com/office/word/2010/wordml" xmlns:w15="http://schemas.microsoft.com/office/word/2012/wordml" xmlns:w16cid="http://schemas.microsoft.com/office/word/2016/wordml/cid" xmlns:w16se="http://schemas.microsoft.com/office/word/2015/wordml/symex" xmlns:wpg="http://schemas.microsoft.com/office/word/2010/wordprocessingGroup" xmlns:wpi="http://schemas.microsoft.com/office/word/2010/wordprocessingInk" xmlns:wne="http://schemas.microsoft.com/office/word/2006/wordml" xmlns:wps="http://schemas.microsoft.com/office/word/2010/wordprocessingShape" mc:Ignorable="w14 w15 w16se w16cid wp14">
   <w:body>
-    <w:p>
-      <w:pPr>
-        <w:pStyle w:val="ListParagraph"/>
-        <w:ind w:left="0"/>
-        <w:rPr>
-          <w:sz w:val="22"/>
-          <w:szCs w:val="22"/>
-        </w:rPr>
-      </w:pPr>
-      <w:bookmarkStart w:id="0" w:name="_GoBack"/>
-      <w:bookmarkEnd w:id="0"/>
-    </w:p>
+    <w:tbl>
+      <w:tblPr>
+        <w:tblStyle w:val="LightList-Accent5"/>
+        <w:tblW w:w="0" w:type="auto"/>
+        <w:tblInd w:w="198" w:type="dxa"/>
+        <w:tblBorders>
+          <w:top w:val="single" w:sz="4" w:space="0" w:color="auto"/>
+          <w:left w:val="single" w:sz="4" w:space="0" w:color="auto"/>
+          <w:bottom w:val="single" w:sz="4" w:space="0" w:color="auto"/>
+          <w:right w:val="single" w:sz="4" w:space="0" w:color="auto"/>
+          <w:insideH w:val="single" w:sz="4" w:space="0" w:color="auto"/>
+          <w:insideV w:val="single" w:sz="4" w:space="0" w:color="auto"/>
+        </w:tblBorders>
+        <w:tblLook w:val="04E0" w:firstRow="1" w:lastRow="1" w:firstColumn="1" w:lastColumn="0" w:noHBand="0" w:noVBand="1"/>
+      </w:tblPr>
+      <w:tblGrid>
+        <w:gridCol w:w="3056"/>
+        <w:gridCol w:w="1449"/>
+        <w:gridCol w:w="1056"/>
+      </w:tblGrid>
+      <w:tr>
+        <w:trPr>
+          <w:cnfStyle w:val="100000000000" w:firstRow="1" w:lastRow="0" w:firstColumn="0" w:lastColumn="0" w:oddVBand="0" w:evenVBand="0" w:oddHBand="0" w:evenHBand="0" w:firstRowFirstColumn="0" w:firstRowLastColumn="0" w:lastRowFirstColumn="0" w:lastRowLastColumn="0"/>
+          <w:trHeight w:val="300"/>
+          <w:tblHeader/>
+        </w:trPr>
+        <w:tc>
+          <w:tcPr>
+            <w:cnfStyle w:val="001000000000" w:firstRow="0" w:lastRow="0" w:firstColumn="1" w:lastColumn="0" w:oddVBand="0" w:evenVBand="0" w:oddHBand="0" w:evenHBand="0" w:firstRowFirstColumn="0" w:firstRowLastColumn="0" w:lastRowFirstColumn="0" w:lastRowLastColumn="0"/>
+            <w:tcW w:w="3056" w:type="dxa"/>
+            <w:hideMark/>
+          </w:tcPr>
+          <w:p>
+            <w:r>
+              <w:t>Attribute Name</w:t>
+            </w:r>
+          </w:p>
+        </w:tc>
+        <w:tc>
+          <w:tcPr>
+            <w:tcW w:w="0" w:type="auto"/>
+            <w:hideMark/>
+          </w:tcPr>
+          <w:p>
+            <w:pPr>
+              <w:cnfStyle w:val="100000000000" w:firstRow="1" w:lastRow="0" w:firstColumn="0" w:lastColumn="0" w:oddVBand="0" w:evenVBand="0" w:oddHBand="0" w:evenHBand="0" w:firstRowFirstColumn="0" w:firstRowLastColumn="0" w:lastRowFirstColumn="0" w:lastRowLastColumn="0"/>
+            </w:pPr>
+            <w:r>
+              <w:t>Variable Name</w:t>
+            </w:r>
+          </w:p>
+        </w:tc>
+        <w:tc>
+          <w:tcPr>
+            <w:tcW w:w="0" w:type="auto"/>
+            <w:hideMark/>
+          </w:tcPr>
+          <w:p>
+            <w:pPr>
+              <w:cnfStyle w:val="100000000000" w:firstRow="1" w:lastRow="0" w:firstColumn="0" w:lastColumn="0" w:oddVBand="0" w:evenVBand="0" w:oddHBand="0" w:evenHBand="0" w:firstRowFirstColumn="0" w:firstRowLastColumn="0" w:lastRowFirstColumn="0" w:lastRowLastColumn="0"/>
+            </w:pPr>
+            <w:r>
+              <w:t>Data Type</w:t>
+            </w:r>
+          </w:p>
+        </w:tc>
+      </w:tr>
+      <w:tr>
+        <w:trPr>
+          <w:cnfStyle w:val="010000000000" w:firstRow="0" w:lastRow="1" w:firstColumn="0" w:lastColumn="0" w:oddVBand="0" w:evenVBand="0" w:oddHBand="0" w:evenHBand="0" w:firstRowFirstColumn="0" w:firstRowLastColumn="0" w:lastRowFirstColumn="0" w:lastRowLastColumn="0"/>
+          <w:trHeight w:val="386"/>
+        </w:trPr>
+        <w:tc>
+          <w:tcPr>
+            <w:cnfStyle w:val="001000000000" w:firstRow="0" w:lastRow="0" w:firstColumn="1" w:lastColumn="0" w:oddVBand="0" w:evenVBand="0" w:oddHBand="0" w:evenHBand="0" w:firstRowFirstColumn="0" w:firstRowLastColumn="0" w:lastRowFirstColumn="0" w:lastRowLastColumn="0"/>
+            <w:tcW w:w="3056" w:type="dxa"/>
+            <w:tcBorders>
+              <w:top w:val="none" w:sz="0" w:space="0" w:color="auto"/>
+              <w:left w:val="none" w:sz="0" w:space="0" w:color="auto"/>
+              <w:bottom w:val="none" w:sz="0" w:space="0" w:color="auto"/>
+            </w:tcBorders>
+          </w:tcPr>
+          <w:p/>
+        </w:tc>
+        <w:tc>
+          <w:tcPr>
+            <w:tcW w:w="0" w:type="auto"/>
+            <w:tcBorders>
+              <w:top w:val="none" w:sz="0" w:space="0" w:color="auto"/>
+              <w:bottom w:val="none" w:sz="0" w:space="0" w:color="auto"/>
+            </w:tcBorders>
+          </w:tcPr>
+          <w:p>
+            <w:pPr>
+              <w:cnfStyle w:val="010000000000" w:firstRow="0" w:lastRow="1" w:firstColumn="0" w:lastColumn="0" w:oddVBand="0" w:evenVBand="0" w:oddHBand="0" w:evenHBand="0" w:firstRowFirstColumn="0" w:firstRowLastColumn="0" w:lastRowFirstColumn="0" w:lastRowLastColumn="0"/>
+            </w:pPr>
+          </w:p>
+        </w:tc>
+        <w:tc>
+          <w:tcPr>
+            <w:tcW w:w="0" w:type="auto"/>
+            <w:tcBorders>
+              <w:top w:val="none" w:sz="0" w:space="0" w:color="auto"/>
+              <w:bottom w:val="none" w:sz="0" w:space="0" w:color="auto"/>
+              <w:right w:val="none" w:sz="0" w:space="0" w:color="auto"/>
+            </w:tcBorders>
+          </w:tcPr>
+          <w:p>
+            <w:pPr>
+              <w:cnfStyle w:val="010000000000" w:firstRow="0" w:lastRow="1" w:firstColumn="0" w:lastColumn="0" w:oddVBand="0" w:evenVBand="0" w:oddHBand="0" w:evenHBand="0" w:firstRowFirstColumn="0" w:firstRowLastColumn="0" w:lastRowFirstColumn="0" w:lastRowLastColumn="0"/>
+            </w:pPr>
+          </w:p>
+        </w:tc>
+      </w:tr>
+    </w:tbl>
+    <w:p/>
+    <w:p/>
+    <w:tbl>
+      <w:tblPr>
+        <w:tblStyle w:val="LightList-Accent5"/>
+        <w:tblW w:w="0" w:type="auto"/>
+        <w:tblInd w:w="198" w:type="dxa"/>
+        <w:tblBorders>
+          <w:top w:val="single" w:sz="4" w:space="0" w:color="auto"/>
+          <w:left w:val="single" w:sz="4" w:space="0" w:color="auto"/>
+          <w:bottom w:val="single" w:sz="4" w:space="0" w:color="auto"/>
+          <w:right w:val="single" w:sz="4" w:space="0" w:color="auto"/>
+          <w:insideH w:val="single" w:sz="4" w:space="0" w:color="auto"/>
+          <w:insideV w:val="single" w:sz="4" w:space="0" w:color="auto"/>
+        </w:tblBorders>
+        <w:tblLook w:val="04E0" w:firstRow="1" w:lastRow="1" w:firstColumn="1" w:lastColumn="0" w:noHBand="0" w:noVBand="1"/>
+      </w:tblPr>
+      <w:tblGrid>
+        <w:gridCol w:w="3056"/>
+        <w:gridCol w:w="1449"/>
+        <w:gridCol w:w="1056"/>
+      </w:tblGrid>
+      <w:tr>
+        <w:trPr>
+          <w:cnfStyle w:val="100000000000" w:firstRow="1" w:lastRow="0" w:firstColumn="0" w:lastColumn="0" w:oddVBand="0" w:evenVBand="0" w:oddHBand="0" w:evenHBand="0" w:firstRowFirstColumn="0" w:firstRowLastColumn="0" w:lastRowFirstColumn="0" w:lastRowLastColumn="0"/>
+          <w:trHeight w:val="300"/>
+          <w:tblHeader/>
+        </w:trPr>
+        <w:tc>
+          <w:tcPr>
+            <w:cnfStyle w:val="001000000000" w:firstRow="0" w:lastRow="0" w:firstColumn="1" w:lastColumn="0" w:oddVBand="0" w:evenVBand="0" w:oddHBand="0" w:evenHBand="0" w:firstRowFirstColumn="0" w:firstRowLastColumn="0" w:lastRowFirstColumn="0" w:lastRowLastColumn="0"/>
+            <w:tcW w:w="3056" w:type="dxa"/>
+            <w:hideMark/>
+          </w:tcPr>
+          <w:p>
+            <w:r>
+              <w:t>Rule</w:t>
+            </w:r>
+            <w:r>
+              <w:t xml:space="preserve"> Name</w:t>
+            </w:r>
+          </w:p>
+        </w:tc>
+        <w:tc>
+          <w:tcPr>
+            <w:tcW w:w="0" w:type="auto"/>
+            <w:hideMark/>
+          </w:tcPr>
+          <w:p>
+            <w:pPr>
+              <w:cnfStyle w:val="100000000000" w:firstRow="1" w:lastRow="0" w:firstColumn="0" w:lastColumn="0" w:oddVBand="0" w:evenVBand="0" w:oddHBand="0" w:evenHBand="0" w:firstRowFirstColumn="0" w:firstRowLastColumn="0" w:lastRowFirstColumn="0" w:lastRowLastColumn="0"/>
+            </w:pPr>
+            <w:r>
+              <w:t>Variable Name</w:t>
+            </w:r>
+          </w:p>
+        </w:tc>
+        <w:tc>
+          <w:tcPr>
+            <w:tcW w:w="0" w:type="auto"/>
+            <w:hideMark/>
+          </w:tcPr>
+          <w:p>
+            <w:pPr>
+              <w:cnfStyle w:val="100000000000" w:firstRow="1" w:lastRow="0" w:firstColumn="0" w:lastColumn="0" w:oddVBand="0" w:evenVBand="0" w:oddHBand="0" w:evenHBand="0" w:firstRowFirstColumn="0" w:firstRowLastColumn="0" w:lastRowFirstColumn="0" w:lastRowLastColumn="0"/>
+            </w:pPr>
+            <w:r>
+              <w:t>Data Type</w:t>
+            </w:r>
+          </w:p>
+        </w:tc>
+      </w:tr>
+      <w:tr>
+        <w:trPr>
+          <w:cnfStyle w:val="010000000000" w:firstRow="0" w:lastRow="1" w:firstColumn="0" w:lastColumn="0" w:oddVBand="0" w:evenVBand="0" w:oddHBand="0" w:evenHBand="0" w:firstRowFirstColumn="0" w:firstRowLastColumn="0" w:lastRowFirstColumn="0" w:lastRowLastColumn="0"/>
+          <w:trHeight w:val="386"/>
+        </w:trPr>
+        <w:tc>
+          <w:tcPr>
+            <w:cnfStyle w:val="001000000000" w:firstRow="0" w:lastRow="0" w:firstColumn="1" w:lastColumn="0" w:oddVBand="0" w:evenVBand="0" w:oddHBand="0" w:evenHBand="0" w:firstRowFirstColumn="0" w:firstRowLastColumn="0" w:lastRowFirstColumn="0" w:lastRowLastColumn="0"/>
+            <w:tcW w:w="3056" w:type="dxa"/>
+            <w:tcBorders>
+              <w:top w:val="none" w:sz="0" w:space="0" w:color="auto"/>
+              <w:left w:val="none" w:sz="0" w:space="0" w:color="auto"/>
+              <w:bottom w:val="none" w:sz="0" w:space="0" w:color="auto"/>
+            </w:tcBorders>
+          </w:tcPr>
+          <w:p/>
+        </w:tc>
+        <w:tc>
+          <w:tcPr>
+            <w:tcW w:w="0" w:type="auto"/>
+            <w:tcBorders>
+              <w:top w:val="none" w:sz="0" w:space="0" w:color="auto"/>
+              <w:bottom w:val="none" w:sz="0" w:space="0" w:color="auto"/>
+            </w:tcBorders>
+          </w:tcPr>
+          <w:p>
+            <w:pPr>
+              <w:cnfStyle w:val="010000000000" w:firstRow="0" w:lastRow="1" w:firstColumn="0" w:lastColumn="0" w:oddVBand="0" w:evenVBand="0" w:oddHBand="0" w:evenHBand="0" w:firstRowFirstColumn="0" w:firstRowLastColumn="0" w:lastRowFirstColumn="0" w:lastRowLastColumn="0"/>
+            </w:pPr>
+          </w:p>
+        </w:tc>
+        <w:tc>
+          <w:tcPr>
+            <w:tcW w:w="0" w:type="auto"/>
+            <w:tcBorders>
+              <w:top w:val="none" w:sz="0" w:space="0" w:color="auto"/>
+              <w:bottom w:val="none" w:sz="0" w:space="0" w:color="auto"/>
+              <w:right w:val="none" w:sz="0" w:space="0" w:color="auto"/>
+            </w:tcBorders>
+          </w:tcPr>
+          <w:p>
+            <w:pPr>
+              <w:cnfStyle w:val="010000000000" w:firstRow="0" w:lastRow="1" w:firstColumn="0" w:lastColumn="0" w:oddVBand="0" w:evenVBand="0" w:oddHBand="0" w:evenHBand="0" w:firstRowFirstColumn="0" w:firstRowLastColumn="0" w:lastRowFirstColumn="0" w:lastRowLastColumn="0"/>
+            </w:pPr>
+          </w:p>
+        </w:tc>
+      </w:tr>
+    </w:tbl>
+    <w:p/>
+    <w:p/>
+    <w:tbl>
+      <w:tblPr>
+        <w:tblStyle w:val="LightList-Accent5"/>
+        <w:tblW w:w="0" w:type="auto"/>
+        <w:tblInd w:w="198" w:type="dxa"/>
+        <w:tblBorders>
+          <w:top w:val="single" w:sz="4" w:space="0" w:color="auto"/>
+          <w:left w:val="single" w:sz="4" w:space="0" w:color="auto"/>
+          <w:bottom w:val="single" w:sz="4" w:space="0" w:color="auto"/>
+          <w:right w:val="single" w:sz="4" w:space="0" w:color="auto"/>
+          <w:insideH w:val="single" w:sz="4" w:space="0" w:color="auto"/>
+          <w:insideV w:val="single" w:sz="4" w:space="0" w:color="auto"/>
+        </w:tblBorders>
+        <w:tblLook w:val="04E0" w:firstRow="1" w:lastRow="1" w:firstColumn="1" w:lastColumn="0" w:noHBand="0" w:noVBand="1"/>
+      </w:tblPr>
+      <w:tblGrid>
+        <w:gridCol w:w="3056"/>
+        <w:gridCol w:w="1449"/>
+        <w:gridCol w:w="1098"/>
+      </w:tblGrid>
+      <w:tr>
+        <w:trPr>
+          <w:cnfStyle w:val="100000000000" w:firstRow="1" w:lastRow="0" w:firstColumn="0" w:lastColumn="0" w:oddVBand="0" w:evenVBand="0" w:oddHBand="0" w:evenHBand="0" w:firstRowFirstColumn="0" w:firstRowLastColumn="0" w:lastRowFirstColumn="0" w:lastRowLastColumn="0"/>
+          <w:trHeight w:val="300"/>
+          <w:tblHeader/>
+        </w:trPr>
+        <w:tc>
+          <w:tcPr>
+            <w:cnfStyle w:val="001000000000" w:firstRow="0" w:lastRow="0" w:firstColumn="1" w:lastColumn="0" w:oddVBand="0" w:evenVBand="0" w:oddHBand="0" w:evenHBand="0" w:firstRowFirstColumn="0" w:firstRowLastColumn="0" w:lastRowFirstColumn="0" w:lastRowLastColumn="0"/>
+            <w:tcW w:w="3056" w:type="dxa"/>
+            <w:hideMark/>
+          </w:tcPr>
+          <w:p>
+            <w:r>
+              <w:t>Util</w:t>
+            </w:r>
+            <w:r>
+              <w:t xml:space="preserve"> Name</w:t>
+            </w:r>
+          </w:p>
+        </w:tc>
+        <w:tc>
+          <w:tcPr>
+            <w:tcW w:w="0" w:type="auto"/>
+            <w:hideMark/>
+          </w:tcPr>
+          <w:p>
+            <w:pPr>
+              <w:cnfStyle w:val="100000000000" w:firstRow="1" w:lastRow="0" w:firstColumn="0" w:lastColumn="0" w:oddVBand="0" w:evenVBand="0" w:oddHBand="0" w:evenHBand="0" w:firstRowFirstColumn="0" w:firstRowLastColumn="0" w:lastRowFirstColumn="0" w:lastRowLastColumn="0"/>
+            </w:pPr>
+            <w:r>
+              <w:t>Variable Name</w:t>
+            </w:r>
+          </w:p>
+        </w:tc>
+        <w:tc>
+          <w:tcPr>
+            <w:tcW w:w="0" w:type="auto"/>
+            <w:hideMark/>
+          </w:tcPr>
+          <w:p>
+            <w:pPr>
+              <w:cnfStyle w:val="100000000000" w:firstRow="1" w:lastRow="0" w:firstColumn="0" w:lastColumn="0" w:oddVBand="0" w:evenVBand="0" w:oddHBand="0" w:evenHBand="0" w:firstRowFirstColumn="0" w:firstRowLastColumn="0" w:lastRowFirstColumn="0" w:lastRowLastColumn="0"/>
+            </w:pPr>
+            <w:r>
+              <w:t>Script Text</w:t>
+            </w:r>
+            <w:bookmarkStart w:id="0" w:name="_GoBack"/>
+            <w:bookmarkEnd w:id="0"/>
+          </w:p>
+        </w:tc>
+      </w:tr>
+      <w:tr>
+        <w:trPr>
+          <w:cnfStyle w:val="010000000000" w:firstRow="0" w:lastRow="1" w:firstColumn="0" w:lastColumn="0" w:oddVBand="0" w:evenVBand="0" w:oddHBand="0" w:evenHBand="0" w:firstRowFirstColumn="0" w:firstRowLastColumn="0" w:lastRowFirstColumn="0" w:lastRowLastColumn="0"/>
+          <w:trHeight w:val="386"/>
+        </w:trPr>
+        <w:tc>
+          <w:tcPr>
+            <w:cnfStyle w:val="001000000000" w:firstRow="0" w:lastRow="0" w:firstColumn="1" w:lastColumn="0" w:oddVBand="0" w:evenVBand="0" w:oddHBand="0" w:evenHBand="0" w:firstRowFirstColumn="0" w:firstRowLastColumn="0" w:lastRowFirstColumn="0" w:lastRowLastColumn="0"/>
+            <w:tcW w:w="3056" w:type="dxa"/>
+            <w:tcBorders>
+              <w:top w:val="none" w:sz="0" w:space="0" w:color="auto"/>
+              <w:left w:val="none" w:sz="0" w:space="0" w:color="auto"/>
+              <w:bottom w:val="none" w:sz="0" w:space="0" w:color="auto"/>
+            </w:tcBorders>
+          </w:tcPr>
+          <w:p/>
+        </w:tc>
+        <w:tc>
+          <w:tcPr>
+            <w:tcW w:w="0" w:type="auto"/>
+            <w:tcBorders>
+              <w:top w:val="none" w:sz="0" w:space="0" w:color="auto"/>
+              <w:bottom w:val="none" w:sz="0" w:space="0" w:color="auto"/>
+            </w:tcBorders>
+          </w:tcPr>
+          <w:p>
+            <w:pPr>
+              <w:cnfStyle w:val="010000000000" w:firstRow="0" w:lastRow="1" w:firstColumn="0" w:lastColumn="0" w:oddVBand="0" w:evenVBand="0" w:oddHBand="0" w:evenHBand="0" w:firstRowFirstColumn="0" w:firstRowLastColumn="0" w:lastRowFirstColumn="0" w:lastRowLastColumn="0"/>
+            </w:pPr>
+          </w:p>
+        </w:tc>
+        <w:tc>
+          <w:tcPr>
+            <w:tcW w:w="0" w:type="auto"/>
+            <w:tcBorders>
+              <w:top w:val="none" w:sz="0" w:space="0" w:color="auto"/>
+              <w:bottom w:val="none" w:sz="0" w:space="0" w:color="auto"/>
+              <w:right w:val="none" w:sz="0" w:space="0" w:color="auto"/>
+            </w:tcBorders>
+          </w:tcPr>
+          <w:p>
+            <w:pPr>
+              <w:cnfStyle w:val="010000000000" w:firstRow="0" w:lastRow="1" w:firstColumn="0" w:lastColumn="0" w:oddVBand="0" w:evenVBand="0" w:oddHBand="0" w:evenHBand="0" w:firstRowFirstColumn="0" w:firstRowLastColumn="0" w:lastRowFirstColumn="0" w:lastRowLastColumn="0"/>
+            </w:pPr>
+          </w:p>
+        </w:tc>
+      </w:tr>
+    </w:tbl>
+    <w:p/>
     <w:sectPr>
       <w:headerReference w:type="even" r:id="rId7"/>
       <w:headerReference w:type="default" r:id="rId8"/>

</xml_diff>

<commit_message>
Updated script text handling
</commit_message>
<xml_diff>
--- a/files/input/Sample TDD.docx
+++ b/files/input/Sample TDD.docx
@@ -272,9 +272,11 @@
             <w:hideMark/>
           </w:tcPr>
           <w:p>
+            <w:proofErr w:type="spellStart"/>
             <w:r>
               <w:t>Util</w:t>
             </w:r>
+            <w:proofErr w:type="spellEnd"/>
             <w:r>
               <w:t xml:space="preserve"> Name</w:t>
             </w:r>
@@ -306,8 +308,6 @@
             <w:r>
               <w:t>Script Text</w:t>
             </w:r>
-            <w:bookmarkStart w:id="0" w:name="_GoBack"/>
-            <w:bookmarkEnd w:id="0"/>
           </w:p>
         </w:tc>
       </w:tr>
@@ -359,7 +359,10 @@
         </w:tc>
       </w:tr>
     </w:tbl>
-    <w:p/>
+    <w:p>
+      <w:bookmarkStart w:id="0" w:name="_GoBack"/>
+      <w:bookmarkEnd w:id="0"/>
+    </w:p>
     <w:sectPr>
       <w:headerReference w:type="even" r:id="rId7"/>
       <w:headerReference w:type="default" r:id="rId8"/>
@@ -5347,6 +5350,101 @@
       <w:u w:val="single"/>
     </w:rPr>
   </w:style>
+  <w:style w:type="table" w:styleId="TableGrid">
+    <w:name w:val="Table Grid"/>
+    <w:basedOn w:val="TableNormal"/>
+    <w:uiPriority w:val="59"/>
+    <w:rsid w:val="00870562"/>
+    <w:pPr>
+      <w:spacing w:before="0" w:after="0" w:line="240" w:lineRule="auto"/>
+    </w:pPr>
+    <w:tblPr>
+      <w:tblBorders>
+        <w:top w:val="single" w:sz="4" w:space="0" w:color="auto"/>
+        <w:left w:val="single" w:sz="4" w:space="0" w:color="auto"/>
+        <w:bottom w:val="single" w:sz="4" w:space="0" w:color="auto"/>
+        <w:right w:val="single" w:sz="4" w:space="0" w:color="auto"/>
+        <w:insideH w:val="single" w:sz="4" w:space="0" w:color="auto"/>
+        <w:insideV w:val="single" w:sz="4" w:space="0" w:color="auto"/>
+      </w:tblBorders>
+    </w:tblPr>
+  </w:style>
+  <w:style w:type="table" w:styleId="GridTable4-Accent1">
+    <w:name w:val="Grid Table 4 Accent 1"/>
+    <w:basedOn w:val="TableNormal"/>
+    <w:uiPriority w:val="49"/>
+    <w:rsid w:val="00870562"/>
+    <w:pPr>
+      <w:spacing w:after="0" w:line="240" w:lineRule="auto"/>
+    </w:pPr>
+    <w:tblPr>
+      <w:tblStyleRowBandSize w:val="1"/>
+      <w:tblStyleColBandSize w:val="1"/>
+      <w:tblBorders>
+        <w:top w:val="single" w:sz="4" w:space="0" w:color="95B3D7" w:themeColor="accent1" w:themeTint="99"/>
+        <w:left w:val="single" w:sz="4" w:space="0" w:color="95B3D7" w:themeColor="accent1" w:themeTint="99"/>
+        <w:bottom w:val="single" w:sz="4" w:space="0" w:color="95B3D7" w:themeColor="accent1" w:themeTint="99"/>
+        <w:right w:val="single" w:sz="4" w:space="0" w:color="95B3D7" w:themeColor="accent1" w:themeTint="99"/>
+        <w:insideH w:val="single" w:sz="4" w:space="0" w:color="95B3D7" w:themeColor="accent1" w:themeTint="99"/>
+        <w:insideV w:val="single" w:sz="4" w:space="0" w:color="95B3D7" w:themeColor="accent1" w:themeTint="99"/>
+      </w:tblBorders>
+    </w:tblPr>
+    <w:tblStylePr w:type="firstRow">
+      <w:rPr>
+        <w:b/>
+        <w:bCs/>
+        <w:color w:val="FFFFFF" w:themeColor="background1"/>
+      </w:rPr>
+      <w:tblPr/>
+      <w:tcPr>
+        <w:tcBorders>
+          <w:top w:val="single" w:sz="4" w:space="0" w:color="4F81BD" w:themeColor="accent1"/>
+          <w:left w:val="single" w:sz="4" w:space="0" w:color="4F81BD" w:themeColor="accent1"/>
+          <w:bottom w:val="single" w:sz="4" w:space="0" w:color="4F81BD" w:themeColor="accent1"/>
+          <w:right w:val="single" w:sz="4" w:space="0" w:color="4F81BD" w:themeColor="accent1"/>
+          <w:insideH w:val="nil"/>
+          <w:insideV w:val="nil"/>
+        </w:tcBorders>
+        <w:shd w:val="clear" w:color="auto" w:fill="4F81BD" w:themeFill="accent1"/>
+      </w:tcPr>
+    </w:tblStylePr>
+    <w:tblStylePr w:type="lastRow">
+      <w:rPr>
+        <w:b/>
+        <w:bCs/>
+      </w:rPr>
+      <w:tblPr/>
+      <w:tcPr>
+        <w:tcBorders>
+          <w:top w:val="double" w:sz="4" w:space="0" w:color="4F81BD" w:themeColor="accent1"/>
+        </w:tcBorders>
+      </w:tcPr>
+    </w:tblStylePr>
+    <w:tblStylePr w:type="firstCol">
+      <w:rPr>
+        <w:b/>
+        <w:bCs/>
+      </w:rPr>
+    </w:tblStylePr>
+    <w:tblStylePr w:type="lastCol">
+      <w:rPr>
+        <w:b/>
+        <w:bCs/>
+      </w:rPr>
+    </w:tblStylePr>
+    <w:tblStylePr w:type="band1Vert">
+      <w:tblPr/>
+      <w:tcPr>
+        <w:shd w:val="clear" w:color="auto" w:fill="DBE5F1" w:themeFill="accent1" w:themeFillTint="33"/>
+      </w:tcPr>
+    </w:tblStylePr>
+    <w:tblStylePr w:type="band1Horz">
+      <w:tblPr/>
+      <w:tcPr>
+        <w:shd w:val="clear" w:color="auto" w:fill="DBE5F1" w:themeFill="accent1" w:themeFillTint="33"/>
+      </w:tcPr>
+    </w:tblStylePr>
+  </w:style>
 </w:styles>
 </file>
 

</xml_diff>

<commit_message>
Add description column in Util libraries & Configuration Rules tables, Add a section for Users & Groups.
</commit_message>
<xml_diff>
--- a/files/input/Sample TDD.docx
+++ b/files/input/Sample TDD.docx
@@ -133,9 +133,10 @@
         <w:tblLook w:val="04E0" w:firstRow="1" w:lastRow="1" w:firstColumn="1" w:lastColumn="0" w:noHBand="0" w:noVBand="1"/>
       </w:tblPr>
       <w:tblGrid>
-        <w:gridCol w:w="3116"/>
-        <w:gridCol w:w="3117"/>
-        <w:gridCol w:w="3117"/>
+        <w:gridCol w:w="2337"/>
+        <w:gridCol w:w="2337"/>
+        <w:gridCol w:w="2338"/>
+        <w:gridCol w:w="2338"/>
       </w:tblGrid>
       <w:tr>
         <w:trPr>
@@ -146,7 +147,7 @@
         <w:tc>
           <w:tcPr>
             <w:cnfStyle w:val="001000000000" w:firstRow="0" w:lastRow="0" w:firstColumn="1" w:lastColumn="0" w:oddVBand="0" w:evenVBand="0" w:oddHBand="0" w:evenHBand="0" w:firstRowFirstColumn="0" w:firstRowLastColumn="0" w:lastRowFirstColumn="0" w:lastRowLastColumn="0"/>
-            <w:tcW w:w="1666" w:type="pct"/>
+            <w:tcW w:w="1250" w:type="pct"/>
             <w:hideMark/>
           </w:tcPr>
           <w:p>
@@ -160,7 +161,7 @@
         </w:tc>
         <w:tc>
           <w:tcPr>
-            <w:tcW w:w="1667" w:type="pct"/>
+            <w:tcW w:w="1250" w:type="pct"/>
             <w:hideMark/>
           </w:tcPr>
           <w:p>
@@ -174,7 +175,7 @@
         </w:tc>
         <w:tc>
           <w:tcPr>
-            <w:tcW w:w="1667" w:type="pct"/>
+            <w:tcW w:w="1250" w:type="pct"/>
             <w:hideMark/>
           </w:tcPr>
           <w:p>
@@ -183,6 +184,19 @@
             </w:pPr>
             <w:r>
               <w:t>Data Type</w:t>
+            </w:r>
+          </w:p>
+        </w:tc>
+        <w:tc>
+          <w:tcPr>
+            <w:tcW w:w="1250" w:type="pct"/>
+          </w:tcPr>
+          <w:p>
+            <w:pPr>
+              <w:cnfStyle w:val="100000000000" w:firstRow="1" w:lastRow="0" w:firstColumn="0" w:lastColumn="0" w:oddVBand="0" w:evenVBand="0" w:oddHBand="0" w:evenHBand="0" w:firstRowFirstColumn="0" w:firstRowLastColumn="0" w:lastRowFirstColumn="0" w:lastRowLastColumn="0"/>
+            </w:pPr>
+            <w:r>
+              <w:t>Description</w:t>
             </w:r>
           </w:p>
         </w:tc>
@@ -195,22 +209,13 @@
         <w:tc>
           <w:tcPr>
             <w:cnfStyle w:val="001000000000" w:firstRow="0" w:lastRow="0" w:firstColumn="1" w:lastColumn="0" w:oddVBand="0" w:evenVBand="0" w:oddHBand="0" w:evenHBand="0" w:firstRowFirstColumn="0" w:firstRowLastColumn="0" w:lastRowFirstColumn="0" w:lastRowLastColumn="0"/>
-            <w:tcW w:w="1666" w:type="pct"/>
-            <w:tcBorders>
-              <w:top w:val="none" w:sz="0" w:space="0" w:color="auto"/>
-              <w:left w:val="none" w:sz="0" w:space="0" w:color="auto"/>
-              <w:bottom w:val="none" w:sz="0" w:space="0" w:color="auto"/>
-            </w:tcBorders>
+            <w:tcW w:w="1250" w:type="pct"/>
           </w:tcPr>
           <w:p/>
         </w:tc>
         <w:tc>
           <w:tcPr>
-            <w:tcW w:w="1667" w:type="pct"/>
-            <w:tcBorders>
-              <w:top w:val="none" w:sz="0" w:space="0" w:color="auto"/>
-              <w:bottom w:val="none" w:sz="0" w:space="0" w:color="auto"/>
-            </w:tcBorders>
+            <w:tcW w:w="1250" w:type="pct"/>
           </w:tcPr>
           <w:p>
             <w:pPr>
@@ -220,12 +225,17 @@
         </w:tc>
         <w:tc>
           <w:tcPr>
-            <w:tcW w:w="1667" w:type="pct"/>
-            <w:tcBorders>
-              <w:top w:val="none" w:sz="0" w:space="0" w:color="auto"/>
-              <w:bottom w:val="none" w:sz="0" w:space="0" w:color="auto"/>
-              <w:right w:val="none" w:sz="0" w:space="0" w:color="auto"/>
-            </w:tcBorders>
+            <w:tcW w:w="1250" w:type="pct"/>
+          </w:tcPr>
+          <w:p>
+            <w:pPr>
+              <w:cnfStyle w:val="010000000000" w:firstRow="0" w:lastRow="1" w:firstColumn="0" w:lastColumn="0" w:oddVBand="0" w:evenVBand="0" w:oddHBand="0" w:evenHBand="0" w:firstRowFirstColumn="0" w:firstRowLastColumn="0" w:lastRowFirstColumn="0" w:lastRowLastColumn="0"/>
+            </w:pPr>
+          </w:p>
+        </w:tc>
+        <w:tc>
+          <w:tcPr>
+            <w:tcW w:w="1250" w:type="pct"/>
           </w:tcPr>
           <w:p>
             <w:pPr>
@@ -340,9 +350,10 @@
         <w:tblLook w:val="04E0" w:firstRow="1" w:lastRow="1" w:firstColumn="1" w:lastColumn="0" w:noHBand="0" w:noVBand="1"/>
       </w:tblPr>
       <w:tblGrid>
-        <w:gridCol w:w="2335"/>
-        <w:gridCol w:w="2250"/>
-        <w:gridCol w:w="4765"/>
+        <w:gridCol w:w="2336"/>
+        <w:gridCol w:w="2339"/>
+        <w:gridCol w:w="2341"/>
+        <w:gridCol w:w="2334"/>
       </w:tblGrid>
       <w:tr>
         <w:trPr>
@@ -357,11 +368,9 @@
             <w:hideMark/>
           </w:tcPr>
           <w:p>
-            <w:proofErr w:type="spellStart"/>
             <w:r>
               <w:t>Util</w:t>
             </w:r>
-            <w:proofErr w:type="spellEnd"/>
             <w:r>
               <w:t xml:space="preserve"> Name</w:t>
             </w:r>
@@ -369,7 +378,7 @@
         </w:tc>
         <w:tc>
           <w:tcPr>
-            <w:tcW w:w="1203" w:type="pct"/>
+            <w:tcW w:w="1251" w:type="pct"/>
             <w:hideMark/>
           </w:tcPr>
           <w:p>
@@ -383,7 +392,7 @@
         </w:tc>
         <w:tc>
           <w:tcPr>
-            <w:tcW w:w="2548" w:type="pct"/>
+            <w:tcW w:w="1252" w:type="pct"/>
             <w:hideMark/>
           </w:tcPr>
           <w:p>
@@ -392,6 +401,19 @@
             </w:pPr>
             <w:r>
               <w:t>Script Text</w:t>
+            </w:r>
+          </w:p>
+        </w:tc>
+        <w:tc>
+          <w:tcPr>
+            <w:tcW w:w="1248" w:type="pct"/>
+          </w:tcPr>
+          <w:p>
+            <w:pPr>
+              <w:cnfStyle w:val="100000000000" w:firstRow="1" w:lastRow="0" w:firstColumn="0" w:lastColumn="0" w:oddVBand="0" w:evenVBand="0" w:oddHBand="0" w:evenHBand="0" w:firstRowFirstColumn="0" w:firstRowLastColumn="0" w:lastRowFirstColumn="0" w:lastRowLastColumn="0"/>
+            </w:pPr>
+            <w:r>
+              <w:t>Description</w:t>
             </w:r>
           </w:p>
         </w:tc>
@@ -405,21 +427,12 @@
           <w:tcPr>
             <w:cnfStyle w:val="001000000000" w:firstRow="0" w:lastRow="0" w:firstColumn="1" w:lastColumn="0" w:oddVBand="0" w:evenVBand="0" w:oddHBand="0" w:evenHBand="0" w:firstRowFirstColumn="0" w:firstRowLastColumn="0" w:lastRowFirstColumn="0" w:lastRowLastColumn="0"/>
             <w:tcW w:w="1249" w:type="pct"/>
-            <w:tcBorders>
-              <w:top w:val="none" w:sz="0" w:space="0" w:color="auto"/>
-              <w:left w:val="none" w:sz="0" w:space="0" w:color="auto"/>
-              <w:bottom w:val="none" w:sz="0" w:space="0" w:color="auto"/>
-            </w:tcBorders>
           </w:tcPr>
           <w:p/>
         </w:tc>
         <w:tc>
           <w:tcPr>
-            <w:tcW w:w="1203" w:type="pct"/>
-            <w:tcBorders>
-              <w:top w:val="none" w:sz="0" w:space="0" w:color="auto"/>
-              <w:bottom w:val="none" w:sz="0" w:space="0" w:color="auto"/>
-            </w:tcBorders>
+            <w:tcW w:w="1251" w:type="pct"/>
           </w:tcPr>
           <w:p>
             <w:pPr>
@@ -432,12 +445,20 @@
         </w:tc>
         <w:tc>
           <w:tcPr>
-            <w:tcW w:w="2548" w:type="pct"/>
-            <w:tcBorders>
-              <w:top w:val="none" w:sz="0" w:space="0" w:color="auto"/>
-              <w:bottom w:val="none" w:sz="0" w:space="0" w:color="auto"/>
-              <w:right w:val="none" w:sz="0" w:space="0" w:color="auto"/>
-            </w:tcBorders>
+            <w:tcW w:w="1252" w:type="pct"/>
+          </w:tcPr>
+          <w:p>
+            <w:pPr>
+              <w:cnfStyle w:val="010000000000" w:firstRow="0" w:lastRow="1" w:firstColumn="0" w:lastColumn="0" w:oddVBand="0" w:evenVBand="0" w:oddHBand="0" w:evenHBand="0" w:firstRowFirstColumn="0" w:firstRowLastColumn="0" w:lastRowFirstColumn="0" w:lastRowLastColumn="0"/>
+              <w:rPr>
+                <w:b w:val="0"/>
+              </w:rPr>
+            </w:pPr>
+          </w:p>
+        </w:tc>
+        <w:tc>
+          <w:tcPr>
+            <w:tcW w:w="1248" w:type="pct"/>
           </w:tcPr>
           <w:p>
             <w:pPr>
@@ -450,11 +471,163 @@
         </w:tc>
       </w:tr>
     </w:tbl>
-    <w:p/>
     <w:p>
       <w:bookmarkStart w:id="0" w:name="_GoBack"/>
+      <w:bookmarkEnd w:id="0"/>
     </w:p>
-    <w:bookmarkEnd w:id="0"/>
+    <w:tbl>
+      <w:tblPr>
+        <w:tblStyle w:val="LightList-Accent5"/>
+        <w:tblW w:w="0" w:type="auto"/>
+        <w:tblInd w:w="198" w:type="dxa"/>
+        <w:tblBorders>
+          <w:top w:val="single" w:sz="4" w:space="0" w:color="auto"/>
+          <w:left w:val="single" w:sz="4" w:space="0" w:color="auto"/>
+          <w:bottom w:val="single" w:sz="4" w:space="0" w:color="auto"/>
+          <w:right w:val="single" w:sz="4" w:space="0" w:color="auto"/>
+          <w:insideH w:val="single" w:sz="4" w:space="0" w:color="auto"/>
+          <w:insideV w:val="single" w:sz="4" w:space="0" w:color="auto"/>
+        </w:tblBorders>
+        <w:tblLook w:val="04E0" w:firstRow="1" w:lastRow="1" w:firstColumn="1" w:lastColumn="0" w:noHBand="0" w:noVBand="1"/>
+      </w:tblPr>
+      <w:tblGrid>
+        <w:gridCol w:w="2317"/>
+        <w:gridCol w:w="3330"/>
+      </w:tblGrid>
+      <w:tr>
+        <w:trPr>
+          <w:cnfStyle w:val="100000000000" w:firstRow="1" w:lastRow="0" w:firstColumn="0" w:lastColumn="0" w:oddVBand="0" w:evenVBand="0" w:oddHBand="0" w:evenHBand="0" w:firstRowFirstColumn="0" w:firstRowLastColumn="0" w:lastRowFirstColumn="0" w:lastRowLastColumn="0"/>
+          <w:trHeight w:val="300"/>
+          <w:tblHeader/>
+        </w:trPr>
+        <w:tc>
+          <w:tcPr>
+            <w:cnfStyle w:val="001000000000" w:firstRow="0" w:lastRow="0" w:firstColumn="1" w:lastColumn="0" w:oddVBand="0" w:evenVBand="0" w:oddHBand="0" w:evenHBand="0" w:firstRowFirstColumn="0" w:firstRowLastColumn="0" w:lastRowFirstColumn="0" w:lastRowLastColumn="0"/>
+            <w:tcW w:w="2317" w:type="dxa"/>
+            <w:hideMark/>
+          </w:tcPr>
+          <w:p>
+            <w:r>
+              <w:t>User ID</w:t>
+            </w:r>
+          </w:p>
+        </w:tc>
+        <w:tc>
+          <w:tcPr>
+            <w:tcW w:w="3330" w:type="dxa"/>
+            <w:hideMark/>
+          </w:tcPr>
+          <w:p>
+            <w:pPr>
+              <w:cnfStyle w:val="100000000000" w:firstRow="1" w:lastRow="0" w:firstColumn="0" w:lastColumn="0" w:oddVBand="0" w:evenVBand="0" w:oddHBand="0" w:evenHBand="0" w:firstRowFirstColumn="0" w:firstRowLastColumn="0" w:lastRowFirstColumn="0" w:lastRowLastColumn="0"/>
+            </w:pPr>
+            <w:r>
+              <w:t>User Login Name</w:t>
+            </w:r>
+          </w:p>
+        </w:tc>
+      </w:tr>
+      <w:tr>
+        <w:trPr>
+          <w:cnfStyle w:val="010000000000" w:firstRow="0" w:lastRow="1" w:firstColumn="0" w:lastColumn="0" w:oddVBand="0" w:evenVBand="0" w:oddHBand="0" w:evenHBand="0" w:firstRowFirstColumn="0" w:firstRowLastColumn="0" w:lastRowFirstColumn="0" w:lastRowLastColumn="0"/>
+          <w:trHeight w:val="386"/>
+        </w:trPr>
+        <w:tc>
+          <w:tcPr>
+            <w:cnfStyle w:val="001000000000" w:firstRow="0" w:lastRow="0" w:firstColumn="1" w:lastColumn="0" w:oddVBand="0" w:evenVBand="0" w:oddHBand="0" w:evenHBand="0" w:firstRowFirstColumn="0" w:firstRowLastColumn="0" w:lastRowFirstColumn="0" w:lastRowLastColumn="0"/>
+            <w:tcW w:w="2317" w:type="dxa"/>
+          </w:tcPr>
+          <w:p/>
+        </w:tc>
+        <w:tc>
+          <w:tcPr>
+            <w:tcW w:w="3330" w:type="dxa"/>
+          </w:tcPr>
+          <w:p>
+            <w:pPr>
+              <w:cnfStyle w:val="010000000000" w:firstRow="0" w:lastRow="1" w:firstColumn="0" w:lastColumn="0" w:oddVBand="0" w:evenVBand="0" w:oddHBand="0" w:evenHBand="0" w:firstRowFirstColumn="0" w:firstRowLastColumn="0" w:lastRowFirstColumn="0" w:lastRowLastColumn="0"/>
+            </w:pPr>
+          </w:p>
+        </w:tc>
+      </w:tr>
+    </w:tbl>
+    <w:p/>
+    <w:tbl>
+      <w:tblPr>
+        <w:tblStyle w:val="LightList-Accent5"/>
+        <w:tblW w:w="0" w:type="auto"/>
+        <w:tblInd w:w="198" w:type="dxa"/>
+        <w:tblBorders>
+          <w:top w:val="single" w:sz="4" w:space="0" w:color="auto"/>
+          <w:left w:val="single" w:sz="4" w:space="0" w:color="auto"/>
+          <w:bottom w:val="single" w:sz="4" w:space="0" w:color="auto"/>
+          <w:right w:val="single" w:sz="4" w:space="0" w:color="auto"/>
+          <w:insideH w:val="single" w:sz="4" w:space="0" w:color="auto"/>
+          <w:insideV w:val="single" w:sz="4" w:space="0" w:color="auto"/>
+        </w:tblBorders>
+        <w:tblLook w:val="04E0" w:firstRow="1" w:lastRow="1" w:firstColumn="1" w:lastColumn="0" w:noHBand="0" w:noVBand="1"/>
+      </w:tblPr>
+      <w:tblGrid>
+        <w:gridCol w:w="2317"/>
+        <w:gridCol w:w="3330"/>
+      </w:tblGrid>
+      <w:tr>
+        <w:trPr>
+          <w:cnfStyle w:val="100000000000" w:firstRow="1" w:lastRow="0" w:firstColumn="0" w:lastColumn="0" w:oddVBand="0" w:evenVBand="0" w:oddHBand="0" w:evenHBand="0" w:firstRowFirstColumn="0" w:firstRowLastColumn="0" w:lastRowFirstColumn="0" w:lastRowLastColumn="0"/>
+          <w:trHeight w:val="300"/>
+          <w:tblHeader/>
+        </w:trPr>
+        <w:tc>
+          <w:tcPr>
+            <w:cnfStyle w:val="001000000000" w:firstRow="0" w:lastRow="0" w:firstColumn="1" w:lastColumn="0" w:oddVBand="0" w:evenVBand="0" w:oddHBand="0" w:evenHBand="0" w:firstRowFirstColumn="0" w:firstRowLastColumn="0" w:lastRowFirstColumn="0" w:lastRowLastColumn="0"/>
+            <w:tcW w:w="2317" w:type="dxa"/>
+            <w:hideMark/>
+          </w:tcPr>
+          <w:p>
+            <w:r>
+              <w:t>Group Label</w:t>
+            </w:r>
+          </w:p>
+        </w:tc>
+        <w:tc>
+          <w:tcPr>
+            <w:tcW w:w="3330" w:type="dxa"/>
+            <w:hideMark/>
+          </w:tcPr>
+          <w:p>
+            <w:pPr>
+              <w:cnfStyle w:val="100000000000" w:firstRow="1" w:lastRow="0" w:firstColumn="0" w:lastColumn="0" w:oddVBand="0" w:evenVBand="0" w:oddHBand="0" w:evenHBand="0" w:firstRowFirstColumn="0" w:firstRowLastColumn="0" w:lastRowFirstColumn="0" w:lastRowLastColumn="0"/>
+            </w:pPr>
+            <w:r>
+              <w:t>Group Name</w:t>
+            </w:r>
+          </w:p>
+        </w:tc>
+      </w:tr>
+      <w:tr>
+        <w:trPr>
+          <w:cnfStyle w:val="010000000000" w:firstRow="0" w:lastRow="1" w:firstColumn="0" w:lastColumn="0" w:oddVBand="0" w:evenVBand="0" w:oddHBand="0" w:evenHBand="0" w:firstRowFirstColumn="0" w:firstRowLastColumn="0" w:lastRowFirstColumn="0" w:lastRowLastColumn="0"/>
+          <w:trHeight w:val="386"/>
+        </w:trPr>
+        <w:tc>
+          <w:tcPr>
+            <w:cnfStyle w:val="001000000000" w:firstRow="0" w:lastRow="0" w:firstColumn="1" w:lastColumn="0" w:oddVBand="0" w:evenVBand="0" w:oddHBand="0" w:evenHBand="0" w:firstRowFirstColumn="0" w:firstRowLastColumn="0" w:lastRowFirstColumn="0" w:lastRowLastColumn="0"/>
+            <w:tcW w:w="2317" w:type="dxa"/>
+          </w:tcPr>
+          <w:p/>
+        </w:tc>
+        <w:tc>
+          <w:tcPr>
+            <w:tcW w:w="3330" w:type="dxa"/>
+          </w:tcPr>
+          <w:p>
+            <w:pPr>
+              <w:cnfStyle w:val="010000000000" w:firstRow="0" w:lastRow="1" w:firstColumn="0" w:lastColumn="0" w:oddVBand="0" w:evenVBand="0" w:oddHBand="0" w:evenHBand="0" w:firstRowFirstColumn="0" w:firstRowLastColumn="0" w:lastRowFirstColumn="0" w:lastRowLastColumn="0"/>
+            </w:pPr>
+          </w:p>
+        </w:tc>
+      </w:tr>
+    </w:tbl>
     <w:p>
       <w:pPr>
         <w:spacing w:before="0" w:after="0" w:line="240" w:lineRule="auto"/>

</xml_diff>